<commit_message>
Ajout des adresses IP
</commit_message>
<xml_diff>
--- a/Jean-Rémy DION/Rapports/schema de câblage.docx
+++ b/Jean-Rémy DION/Rapports/schema de câblage.docx
@@ -3,6 +3,94 @@
 <w:document xmlns:wpc="http://schemas.microsoft.com/office/word/2010/wordprocessingCanvas" xmlns:cx="http://schemas.microsoft.com/office/drawing/2014/chartex" xmlns:cx1="http://schemas.microsoft.com/office/drawing/2015/9/8/chartex" xmlns:cx2="http://schemas.microsoft.com/office/drawing/2015/10/21/chartex" xmlns:cx3="http://schemas.microsoft.com/office/drawing/2016/5/9/chartex" xmlns:cx4="http://schemas.microsoft.com/office/drawing/2016/5/10/chartex" xmlns:cx5="http://schemas.microsoft.com/office/drawing/2016/5/11/chartex" xmlns:cx6="http://schemas.microsoft.com/office/drawing/2016/5/12/chartex" xmlns:cx7="http://schemas.microsoft.com/office/drawing/2016/5/13/chartex" xmlns:cx8="http://schemas.microsoft.com/office/drawing/2016/5/14/chartex" xmlns:mc="http://schemas.openxmlformats.org/markup-compatibility/2006" xmlns:aink="http://schemas.microsoft.com/office/drawing/2016/ink" xmlns:am3d="http://schemas.microsoft.com/office/drawing/2017/model3d" xmlns:o="urn:schemas-microsoft-com:office:office" xmlns:oel="http://schemas.microsoft.com/office/2019/extlst" xmlns:r="http://schemas.openxmlformats.org/officeDocument/2006/relationships" xmlns:m="http://schemas.openxmlformats.org/officeDocument/2006/math" xmlns:v="urn:schemas-microsoft-com:vml" xmlns:wp14="http://schemas.microsoft.com/office/word/2010/wordprocessingDrawing" xmlns:wp="http://schemas.openxmlformats.org/drawingml/2006/wordprocessingDrawing" xmlns:w10="urn:schemas-microsoft-com:office:word" xmlns:w="http://schemas.openxmlformats.org/wordprocessingml/2006/main" xmlns:w14="http://schemas.microsoft.com/office/word/2010/wordml" xmlns:w15="http://schemas.microsoft.com/office/word/2012/wordml" xmlns:w16cex="http://schemas.microsoft.com/office/word/2018/wordml/cex" xmlns:w16cid="http://schemas.microsoft.com/office/word/2016/wordml/cid" xmlns:w16="http://schemas.microsoft.com/office/word/2018/wordml" xmlns:w16sdtdh="http://schemas.microsoft.com/office/word/2020/wordml/sdtdatahash" xmlns:w16se="http://schemas.microsoft.com/office/word/2015/wordml/symex" xmlns:wpg="http://schemas.microsoft.com/office/word/2010/wordprocessingGroup" xmlns:wpi="http://schemas.microsoft.com/office/word/2010/wordprocessingInk" xmlns:wne="http://schemas.microsoft.com/office/word/2006/wordml" xmlns:wps="http://schemas.microsoft.com/office/word/2010/wordprocessingShape" mc:Ignorable="w14 w15 w16se w16cid w16 w16cex w16sdtdh wp14">
   <w:body>
     <w:p>
+      <w:r>
+        <w:rPr>
+          <w:noProof/>
+        </w:rPr>
+        <mc:AlternateContent>
+          <mc:Choice Requires="wps">
+            <w:drawing>
+              <wp:anchor distT="0" distB="0" distL="114300" distR="114300" simplePos="0" relativeHeight="251686940" behindDoc="0" locked="0" layoutInCell="1" allowOverlap="1" wp14:anchorId="3DB5CC4D" wp14:editId="4B05D202">
+                <wp:simplePos x="0" y="0"/>
+                <wp:positionH relativeFrom="column">
+                  <wp:posOffset>8273264</wp:posOffset>
+                </wp:positionH>
+                <wp:positionV relativeFrom="paragraph">
+                  <wp:posOffset>50676</wp:posOffset>
+                </wp:positionV>
+                <wp:extent cx="1828800" cy="272860"/>
+                <wp:effectExtent l="0" t="0" r="0" b="0"/>
+                <wp:wrapNone/>
+                <wp:docPr id="5" name="Zone de texte 5"/>
+                <wp:cNvGraphicFramePr/>
+                <a:graphic xmlns:a="http://schemas.openxmlformats.org/drawingml/2006/main">
+                  <a:graphicData uri="http://schemas.microsoft.com/office/word/2010/wordprocessingShape">
+                    <wps:wsp>
+                      <wps:cNvSpPr txBox="1"/>
+                      <wps:spPr>
+                        <a:xfrm>
+                          <a:off x="0" y="0"/>
+                          <a:ext cx="1828800" cy="272860"/>
+                        </a:xfrm>
+                        <a:prstGeom prst="rect">
+                          <a:avLst/>
+                        </a:prstGeom>
+                        <a:noFill/>
+                        <a:ln w="6350">
+                          <a:noFill/>
+                        </a:ln>
+                      </wps:spPr>
+                      <wps:txbx>
+                        <w:txbxContent>
+                          <w:p>
+                            <w:r>
+                              <w:t>IP : 10.16.7.8</w:t>
+                            </w:r>
+                            <w:r>
+                              <w:t>2</w:t>
+                            </w:r>
+                          </w:p>
+                        </w:txbxContent>
+                      </wps:txbx>
+                      <wps:bodyPr rot="0" spcFirstLastPara="0" vertOverflow="overflow" horzOverflow="overflow" vert="horz" wrap="square" lIns="91440" tIns="45720" rIns="91440" bIns="45720" numCol="1" spcCol="0" rtlCol="0" fromWordArt="0" anchor="t" anchorCtr="0" forceAA="0" compatLnSpc="1">
+                        <a:prstTxWarp prst="textNoShape">
+                          <a:avLst/>
+                        </a:prstTxWarp>
+                        <a:noAutofit/>
+                      </wps:bodyPr>
+                    </wps:wsp>
+                  </a:graphicData>
+                </a:graphic>
+                <wp14:sizeRelV relativeFrom="margin">
+                  <wp14:pctHeight>0</wp14:pctHeight>
+                </wp14:sizeRelV>
+              </wp:anchor>
+            </w:drawing>
+          </mc:Choice>
+          <mc:Fallback>
+            <w:pict>
+              <v:shapetype w14:anchorId="3DB5CC4D" id="_x0000_t202" coordsize="21600,21600" o:spt="202" path="m,l,21600r21600,l21600,xe">
+                <v:stroke joinstyle="miter"/>
+                <v:path gradientshapeok="t" o:connecttype="rect"/>
+              </v:shapetype>
+              <v:shape id="Zone de texte 5" o:spid="_x0000_s1026" type="#_x0000_t202" style="position:absolute;margin-left:651.45pt;margin-top:4pt;width:2in;height:21.5pt;z-index:251686940;visibility:visible;mso-wrap-style:square;mso-height-percent:0;mso-wrap-distance-left:9pt;mso-wrap-distance-top:0;mso-wrap-distance-right:9pt;mso-wrap-distance-bottom:0;mso-position-horizontal:absolute;mso-position-horizontal-relative:text;mso-position-vertical:absolute;mso-position-vertical-relative:text;mso-height-percent:0;mso-height-relative:margin;v-text-anchor:top" o:gfxdata="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" filled="f" stroked="f" strokeweight=".5pt">
+                <v:textbox>
+                  <w:txbxContent>
+                    <w:p>
+                      <w:r>
+                        <w:t>IP : 10.16.7.8</w:t>
+                      </w:r>
+                      <w:r>
+                        <w:t>2</w:t>
+                      </w:r>
+                    </w:p>
+                  </w:txbxContent>
+                </v:textbox>
+              </v:shape>
+            </w:pict>
+          </mc:Fallback>
+        </mc:AlternateContent>
+      </w:r>
       <w:r>
         <w:rPr>
           <w:noProof/>
@@ -473,6 +561,168 @@
         <mc:AlternateContent>
           <mc:Choice Requires="wps">
             <w:drawing>
+              <wp:anchor distT="0" distB="0" distL="114300" distR="114300" simplePos="0" relativeHeight="251688988" behindDoc="0" locked="0" layoutInCell="1" allowOverlap="1" wp14:anchorId="1B5C4596" wp14:editId="75744B80">
+                <wp:simplePos x="0" y="0"/>
+                <wp:positionH relativeFrom="column">
+                  <wp:posOffset>629887</wp:posOffset>
+                </wp:positionH>
+                <wp:positionV relativeFrom="paragraph">
+                  <wp:posOffset>4256801</wp:posOffset>
+                </wp:positionV>
+                <wp:extent cx="1828800" cy="272860"/>
+                <wp:effectExtent l="0" t="0" r="0" b="0"/>
+                <wp:wrapNone/>
+                <wp:docPr id="29" name="Zone de texte 29"/>
+                <wp:cNvGraphicFramePr/>
+                <a:graphic xmlns:a="http://schemas.openxmlformats.org/drawingml/2006/main">
+                  <a:graphicData uri="http://schemas.microsoft.com/office/word/2010/wordprocessingShape">
+                    <wps:wsp>
+                      <wps:cNvSpPr txBox="1"/>
+                      <wps:spPr>
+                        <a:xfrm>
+                          <a:off x="0" y="0"/>
+                          <a:ext cx="1828800" cy="272860"/>
+                        </a:xfrm>
+                        <a:prstGeom prst="rect">
+                          <a:avLst/>
+                        </a:prstGeom>
+                        <a:noFill/>
+                        <a:ln w="6350">
+                          <a:noFill/>
+                        </a:ln>
+                      </wps:spPr>
+                      <wps:txbx>
+                        <w:txbxContent>
+                          <w:p>
+                            <w:r>
+                              <w:t>IP : 10.16.7.8</w:t>
+                            </w:r>
+                            <w:r>
+                              <w:t>3</w:t>
+                            </w:r>
+                          </w:p>
+                        </w:txbxContent>
+                      </wps:txbx>
+                      <wps:bodyPr rot="0" spcFirstLastPara="0" vertOverflow="overflow" horzOverflow="overflow" vert="horz" wrap="square" lIns="91440" tIns="45720" rIns="91440" bIns="45720" numCol="1" spcCol="0" rtlCol="0" fromWordArt="0" anchor="t" anchorCtr="0" forceAA="0" compatLnSpc="1">
+                        <a:prstTxWarp prst="textNoShape">
+                          <a:avLst/>
+                        </a:prstTxWarp>
+                        <a:noAutofit/>
+                      </wps:bodyPr>
+                    </wps:wsp>
+                  </a:graphicData>
+                </a:graphic>
+                <wp14:sizeRelV relativeFrom="margin">
+                  <wp14:pctHeight>0</wp14:pctHeight>
+                </wp14:sizeRelV>
+              </wp:anchor>
+            </w:drawing>
+          </mc:Choice>
+          <mc:Fallback>
+            <w:pict>
+              <v:shape w14:anchorId="1B5C4596" id="Zone de texte 29" o:spid="_x0000_s1027" type="#_x0000_t202" style="position:absolute;margin-left:49.6pt;margin-top:335.2pt;width:2in;height:21.5pt;z-index:251688988;visibility:visible;mso-wrap-style:square;mso-height-percent:0;mso-wrap-distance-left:9pt;mso-wrap-distance-top:0;mso-wrap-distance-right:9pt;mso-wrap-distance-bottom:0;mso-position-horizontal:absolute;mso-position-horizontal-relative:text;mso-position-vertical:absolute;mso-position-vertical-relative:text;mso-height-percent:0;mso-height-relative:margin;v-text-anchor:top" o:gfxdata="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" filled="f" stroked="f" strokeweight=".5pt">
+                <v:textbox>
+                  <w:txbxContent>
+                    <w:p>
+                      <w:r>
+                        <w:t>IP : 10.16.7.8</w:t>
+                      </w:r>
+                      <w:r>
+                        <w:t>3</w:t>
+                      </w:r>
+                    </w:p>
+                  </w:txbxContent>
+                </v:textbox>
+              </v:shape>
+            </w:pict>
+          </mc:Fallback>
+        </mc:AlternateContent>
+      </w:r>
+      <w:r>
+        <w:rPr>
+          <w:noProof/>
+        </w:rPr>
+        <mc:AlternateContent>
+          <mc:Choice Requires="wps">
+            <w:drawing>
+              <wp:anchor distT="0" distB="0" distL="114300" distR="114300" simplePos="0" relativeHeight="251684892" behindDoc="0" locked="0" layoutInCell="1" allowOverlap="1" wp14:anchorId="53360931" wp14:editId="2FFA43F3">
+                <wp:simplePos x="0" y="0"/>
+                <wp:positionH relativeFrom="column">
+                  <wp:posOffset>4485223</wp:posOffset>
+                </wp:positionH>
+                <wp:positionV relativeFrom="paragraph">
+                  <wp:posOffset>1543676</wp:posOffset>
+                </wp:positionV>
+                <wp:extent cx="1828800" cy="272860"/>
+                <wp:effectExtent l="0" t="0" r="0" b="0"/>
+                <wp:wrapNone/>
+                <wp:docPr id="2" name="Zone de texte 2"/>
+                <wp:cNvGraphicFramePr/>
+                <a:graphic xmlns:a="http://schemas.openxmlformats.org/drawingml/2006/main">
+                  <a:graphicData uri="http://schemas.microsoft.com/office/word/2010/wordprocessingShape">
+                    <wps:wsp>
+                      <wps:cNvSpPr txBox="1"/>
+                      <wps:spPr>
+                        <a:xfrm>
+                          <a:off x="0" y="0"/>
+                          <a:ext cx="1828800" cy="272860"/>
+                        </a:xfrm>
+                        <a:prstGeom prst="rect">
+                          <a:avLst/>
+                        </a:prstGeom>
+                        <a:noFill/>
+                        <a:ln w="6350">
+                          <a:noFill/>
+                        </a:ln>
+                      </wps:spPr>
+                      <wps:txbx>
+                        <w:txbxContent>
+                          <w:p>
+                            <w:r>
+                              <w:t>IP : 10.16.7.81</w:t>
+                            </w:r>
+                          </w:p>
+                        </w:txbxContent>
+                      </wps:txbx>
+                      <wps:bodyPr rot="0" spcFirstLastPara="0" vertOverflow="overflow" horzOverflow="overflow" vert="horz" wrap="square" lIns="91440" tIns="45720" rIns="91440" bIns="45720" numCol="1" spcCol="0" rtlCol="0" fromWordArt="0" anchor="t" anchorCtr="0" forceAA="0" compatLnSpc="1">
+                        <a:prstTxWarp prst="textNoShape">
+                          <a:avLst/>
+                        </a:prstTxWarp>
+                        <a:noAutofit/>
+                      </wps:bodyPr>
+                    </wps:wsp>
+                  </a:graphicData>
+                </a:graphic>
+                <wp14:sizeRelV relativeFrom="margin">
+                  <wp14:pctHeight>0</wp14:pctHeight>
+                </wp14:sizeRelV>
+              </wp:anchor>
+            </w:drawing>
+          </mc:Choice>
+          <mc:Fallback>
+            <w:pict>
+              <v:shape w14:anchorId="53360931" id="Zone de texte 2" o:spid="_x0000_s1028" type="#_x0000_t202" style="position:absolute;margin-left:353.15pt;margin-top:121.55pt;width:2in;height:21.5pt;z-index:251684892;visibility:visible;mso-wrap-style:square;mso-height-percent:0;mso-wrap-distance-left:9pt;mso-wrap-distance-top:0;mso-wrap-distance-right:9pt;mso-wrap-distance-bottom:0;mso-position-horizontal:absolute;mso-position-horizontal-relative:text;mso-position-vertical:absolute;mso-position-vertical-relative:text;mso-height-percent:0;mso-height-relative:margin;v-text-anchor:top" o:gfxdata="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" filled="f" stroked="f" strokeweight=".5pt">
+                <v:textbox>
+                  <w:txbxContent>
+                    <w:p>
+                      <w:r>
+                        <w:t>IP : 10.16.7.81</w:t>
+                      </w:r>
+                    </w:p>
+                  </w:txbxContent>
+                </v:textbox>
+              </v:shape>
+            </w:pict>
+          </mc:Fallback>
+        </mc:AlternateContent>
+      </w:r>
+      <w:r>
+        <w:rPr>
+          <w:noProof/>
+        </w:rPr>
+        <mc:AlternateContent>
+          <mc:Choice Requires="wps">
+            <w:drawing>
               <wp:anchor distT="0" distB="0" distL="114300" distR="114300" simplePos="0" relativeHeight="251663388" behindDoc="0" locked="0" layoutInCell="1" allowOverlap="1" wp14:anchorId="13C4AC53" wp14:editId="7C561FB0">
                 <wp:simplePos x="0" y="0"/>
                 <wp:positionH relativeFrom="column">
@@ -757,11 +1007,7 @@
           </mc:Choice>
           <mc:Fallback>
             <w:pict>
-              <v:shapetype w14:anchorId="02B5A7CB" id="_x0000_t202" coordsize="21600,21600" o:spt="202" path="m,l,21600r21600,l21600,xe">
-                <v:stroke joinstyle="miter"/>
-                <v:path gradientshapeok="t" o:connecttype="rect"/>
-              </v:shapetype>
-              <v:shape id="Zone de texte 60" o:spid="_x0000_s1026" type="#_x0000_t202" style="position:absolute;margin-left:174.85pt;margin-top:363.1pt;width:45.1pt;height:15.7pt;z-index:251681820;visibility:visible;mso-wrap-style:square;mso-width-percent:0;mso-height-percent:0;mso-wrap-distance-left:9pt;mso-wrap-distance-top:0;mso-wrap-distance-right:9pt;mso-wrap-distance-bottom:0;mso-position-horizontal:absolute;mso-position-horizontal-relative:text;mso-position-vertical:absolute;mso-position-vertical-relative:text;mso-width-percent:0;mso-height-percent:0;mso-width-relative:margin;mso-height-relative:margin;v-text-anchor:top" o:gfxdata="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" filled="f" stroked="f" strokeweight=".5pt">
+              <v:shape w14:anchorId="02B5A7CB" id="Zone de texte 60" o:spid="_x0000_s1029" type="#_x0000_t202" style="position:absolute;margin-left:174.85pt;margin-top:363.1pt;width:45.1pt;height:15.7pt;z-index:251681820;visibility:visible;mso-wrap-style:square;mso-width-percent:0;mso-height-percent:0;mso-wrap-distance-left:9pt;mso-wrap-distance-top:0;mso-wrap-distance-right:9pt;mso-wrap-distance-bottom:0;mso-position-horizontal:absolute;mso-position-horizontal-relative:text;mso-position-vertical:absolute;mso-position-vertical-relative:text;mso-width-percent:0;mso-height-percent:0;mso-width-relative:margin;mso-height-relative:margin;v-text-anchor:top" o:gfxdata="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" filled="f" stroked="f" strokeweight=".5pt">
                 <v:textbox>
                   <w:txbxContent>
                     <w:p>
@@ -1265,7 +1511,7 @@
           </mc:Choice>
           <mc:Fallback>
             <w:pict>
-              <v:shape w14:anchorId="16A852D9" id="Zone de texte 59" o:spid="_x0000_s1027" type="#_x0000_t202" style="position:absolute;margin-left:174.95pt;margin-top:369.6pt;width:65.95pt;height:15.7pt;z-index:251679772;visibility:visible;mso-wrap-style:square;mso-width-percent:0;mso-height-percent:0;mso-wrap-distance-left:9pt;mso-wrap-distance-top:0;mso-wrap-distance-right:9pt;mso-wrap-distance-bottom:0;mso-position-horizontal:absolute;mso-position-horizontal-relative:text;mso-position-vertical:absolute;mso-position-vertical-relative:text;mso-width-percent:0;mso-height-percent:0;mso-width-relative:margin;mso-height-relative:margin;v-text-anchor:top" o:gfxdata="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" filled="f" stroked="f" strokeweight=".5pt">
+              <v:shape w14:anchorId="16A852D9" id="Zone de texte 59" o:spid="_x0000_s1030" type="#_x0000_t202" style="position:absolute;margin-left:174.95pt;margin-top:369.6pt;width:65.95pt;height:15.7pt;z-index:251679772;visibility:visible;mso-wrap-style:square;mso-width-percent:0;mso-height-percent:0;mso-wrap-distance-left:9pt;mso-wrap-distance-top:0;mso-wrap-distance-right:9pt;mso-wrap-distance-bottom:0;mso-position-horizontal:absolute;mso-position-horizontal-relative:text;mso-position-vertical:absolute;mso-position-vertical-relative:text;mso-width-percent:0;mso-height-percent:0;mso-width-relative:margin;mso-height-relative:margin;v-text-anchor:top" o:gfxdata="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" filled="f" stroked="f" strokeweight=".5pt">
                 <v:textbox>
                   <w:txbxContent>
                     <w:p>
@@ -1437,7 +1683,7 @@
           </mc:Choice>
           <mc:Fallback>
             <w:pict>
-              <v:shape w14:anchorId="5C09EA6C" id="Zone de texte 63" o:spid="_x0000_s1028" type="#_x0000_t202" style="position:absolute;margin-left:174.65pt;margin-top:355.25pt;width:72.85pt;height:15.75pt;z-index:251683868;visibility:visible;mso-wrap-style:square;mso-width-percent:0;mso-height-percent:0;mso-wrap-distance-left:9pt;mso-wrap-distance-top:0;mso-wrap-distance-right:9pt;mso-wrap-distance-bottom:0;mso-position-horizontal:absolute;mso-position-horizontal-relative:text;mso-position-vertical:absolute;mso-position-vertical-relative:text;mso-width-percent:0;mso-height-percent:0;mso-width-relative:margin;mso-height-relative:margin;v-text-anchor:top" o:gfxdata="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" filled="f" stroked="f" strokeweight=".5pt">
+              <v:shape w14:anchorId="5C09EA6C" id="Zone de texte 63" o:spid="_x0000_s1031" type="#_x0000_t202" style="position:absolute;margin-left:174.65pt;margin-top:355.25pt;width:72.85pt;height:15.75pt;z-index:251683868;visibility:visible;mso-wrap-style:square;mso-width-percent:0;mso-height-percent:0;mso-wrap-distance-left:9pt;mso-wrap-distance-top:0;mso-wrap-distance-right:9pt;mso-wrap-distance-bottom:0;mso-position-horizontal:absolute;mso-position-horizontal-relative:text;mso-position-vertical:absolute;mso-position-vertical-relative:text;mso-width-percent:0;mso-height-percent:0;mso-width-relative:margin;mso-height-relative:margin;v-text-anchor:top" o:gfxdata="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" filled="f" stroked="f" strokeweight=".5pt">
                 <v:textbox>
                   <w:txbxContent>
                     <w:p>
@@ -1700,7 +1946,7 @@
           </mc:Choice>
           <mc:Fallback>
             <w:pict>
-              <v:shape w14:anchorId="62ACADC4" id="Zone de texte 24" o:spid="_x0000_s1029" type="#_x0000_t202" style="position:absolute;margin-left:-19.4pt;margin-top:281.9pt;width:119.25pt;height:26.25pt;z-index:251658255;visibility:visible;mso-wrap-style:square;mso-width-percent:0;mso-height-percent:0;mso-wrap-distance-left:9pt;mso-wrap-distance-top:0;mso-wrap-distance-right:9pt;mso-wrap-distance-bottom:0;mso-position-horizontal:absolute;mso-position-horizontal-relative:text;mso-position-vertical:absolute;mso-position-vertical-relative:text;mso-width-percent:0;mso-height-percent:0;mso-width-relative:margin;mso-height-relative:margin;v-text-anchor:top" o:gfxdata="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" filled="f" stroked="f" strokeweight=".5pt">
+              <v:shape w14:anchorId="62ACADC4" id="Zone de texte 24" o:spid="_x0000_s1032" type="#_x0000_t202" style="position:absolute;margin-left:-19.4pt;margin-top:281.9pt;width:119.25pt;height:26.25pt;z-index:251658255;visibility:visible;mso-wrap-style:square;mso-width-percent:0;mso-height-percent:0;mso-wrap-distance-left:9pt;mso-wrap-distance-top:0;mso-wrap-distance-right:9pt;mso-wrap-distance-bottom:0;mso-position-horizontal:absolute;mso-position-horizontal-relative:text;mso-position-vertical:absolute;mso-position-vertical-relative:text;mso-width-percent:0;mso-height-percent:0;mso-width-relative:margin;mso-height-relative:margin;v-text-anchor:top" o:gfxdata="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" filled="f" stroked="f" strokeweight=".5pt">
                 <v:textbox>
                   <w:txbxContent>
                     <w:p>
@@ -2068,7 +2314,7 @@
           </mc:Choice>
           <mc:Fallback>
             <w:pict>
-              <v:shape w14:anchorId="221CA97B" id="Zone de texte 44" o:spid="_x0000_s1030" type="#_x0000_t202" style="position:absolute;margin-left:275.1pt;margin-top:438.8pt;width:78pt;height:20.4pt;z-index:251658266;visibility:visible;mso-wrap-style:square;mso-width-percent:0;mso-height-percent:0;mso-wrap-distance-left:9pt;mso-wrap-distance-top:0;mso-wrap-distance-right:9pt;mso-wrap-distance-bottom:0;mso-position-horizontal:absolute;mso-position-horizontal-relative:text;mso-position-vertical:absolute;mso-position-vertical-relative:text;mso-width-percent:0;mso-height-percent:0;mso-width-relative:margin;mso-height-relative:margin;v-text-anchor:top" o:gfxdata="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" filled="f" stroked="f" strokeweight=".5pt">
+              <v:shape w14:anchorId="221CA97B" id="Zone de texte 44" o:spid="_x0000_s1033" type="#_x0000_t202" style="position:absolute;margin-left:275.1pt;margin-top:438.8pt;width:78pt;height:20.4pt;z-index:251658266;visibility:visible;mso-wrap-style:square;mso-width-percent:0;mso-height-percent:0;mso-wrap-distance-left:9pt;mso-wrap-distance-top:0;mso-wrap-distance-right:9pt;mso-wrap-distance-bottom:0;mso-position-horizontal:absolute;mso-position-horizontal-relative:text;mso-position-vertical:absolute;mso-position-vertical-relative:text;mso-width-percent:0;mso-height-percent:0;mso-width-relative:margin;mso-height-relative:margin;v-text-anchor:top" o:gfxdata="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" filled="f" stroked="f" strokeweight=".5pt">
                 <v:textbox>
                   <w:txbxContent>
                     <w:p>
@@ -2226,7 +2472,7 @@
           </mc:Choice>
           <mc:Fallback>
             <w:pict>
-              <v:shape w14:anchorId="35751CF8" id="Zone de texte 46" o:spid="_x0000_s1031" type="#_x0000_t202" style="position:absolute;margin-left:432.4pt;margin-top:438.95pt;width:78pt;height:20.4pt;z-index:251658268;visibility:visible;mso-wrap-style:square;mso-width-percent:0;mso-height-percent:0;mso-wrap-distance-left:9pt;mso-wrap-distance-top:0;mso-wrap-distance-right:9pt;mso-wrap-distance-bottom:0;mso-position-horizontal:absolute;mso-position-horizontal-relative:text;mso-position-vertical:absolute;mso-position-vertical-relative:text;mso-width-percent:0;mso-height-percent:0;mso-width-relative:margin;mso-height-relative:margin;v-text-anchor:top" o:gfxdata="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" filled="f" stroked="f" strokeweight=".5pt">
+              <v:shape w14:anchorId="35751CF8" id="Zone de texte 46" o:spid="_x0000_s1034" type="#_x0000_t202" style="position:absolute;margin-left:432.4pt;margin-top:438.95pt;width:78pt;height:20.4pt;z-index:251658268;visibility:visible;mso-wrap-style:square;mso-width-percent:0;mso-height-percent:0;mso-wrap-distance-left:9pt;mso-wrap-distance-top:0;mso-wrap-distance-right:9pt;mso-wrap-distance-bottom:0;mso-position-horizontal:absolute;mso-position-horizontal-relative:text;mso-position-vertical:absolute;mso-position-vertical-relative:text;mso-width-percent:0;mso-height-percent:0;mso-width-relative:margin;mso-height-relative:margin;v-text-anchor:top" o:gfxdata="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" filled="f" stroked="f" strokeweight=".5pt">
                 <v:textbox>
                   <w:txbxContent>
                     <w:p>
@@ -2384,7 +2630,7 @@
           </mc:Choice>
           <mc:Fallback>
             <w:pict>
-              <v:shape w14:anchorId="5046FDF2" id="Zone de texte 42" o:spid="_x0000_s1032" type="#_x0000_t202" style="position:absolute;margin-left:108.45pt;margin-top:438.6pt;width:78pt;height:20.4pt;z-index:251658264;visibility:visible;mso-wrap-style:square;mso-width-percent:0;mso-height-percent:0;mso-wrap-distance-left:9pt;mso-wrap-distance-top:0;mso-wrap-distance-right:9pt;mso-wrap-distance-bottom:0;mso-position-horizontal:absolute;mso-position-horizontal-relative:text;mso-position-vertical:absolute;mso-position-vertical-relative:text;mso-width-percent:0;mso-height-percent:0;mso-width-relative:margin;mso-height-relative:margin;v-text-anchor:top" o:gfxdata="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" filled="f" stroked="f" strokeweight=".5pt">
+              <v:shape w14:anchorId="5046FDF2" id="Zone de texte 42" o:spid="_x0000_s1035" type="#_x0000_t202" style="position:absolute;margin-left:108.45pt;margin-top:438.6pt;width:78pt;height:20.4pt;z-index:251658264;visibility:visible;mso-wrap-style:square;mso-width-percent:0;mso-height-percent:0;mso-wrap-distance-left:9pt;mso-wrap-distance-top:0;mso-wrap-distance-right:9pt;mso-wrap-distance-bottom:0;mso-position-horizontal:absolute;mso-position-horizontal-relative:text;mso-position-vertical:absolute;mso-position-vertical-relative:text;mso-width-percent:0;mso-height-percent:0;mso-width-relative:margin;mso-height-relative:margin;v-text-anchor:top" o:gfxdata="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" filled="f" stroked="f" strokeweight=".5pt">
                 <v:textbox>
                   <w:txbxContent>
                     <w:p>
@@ -2471,7 +2717,7 @@
           </mc:Choice>
           <mc:Fallback>
             <w:pict>
-              <v:shape w14:anchorId="6ABEAA8F" id="Zone de texte 37" o:spid="_x0000_s1033" type="#_x0000_t202" style="position:absolute;margin-left:-48.85pt;margin-top:438.45pt;width:78pt;height:20.4pt;z-index:251658262;visibility:visible;mso-wrap-style:square;mso-width-percent:0;mso-height-percent:0;mso-wrap-distance-left:9pt;mso-wrap-distance-top:0;mso-wrap-distance-right:9pt;mso-wrap-distance-bottom:0;mso-position-horizontal:absolute;mso-position-horizontal-relative:text;mso-position-vertical:absolute;mso-position-vertical-relative:text;mso-width-percent:0;mso-height-percent:0;mso-width-relative:margin;mso-height-relative:margin;v-text-anchor:top" o:gfxdata="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" filled="f" stroked="f" strokeweight=".5pt">
+              <v:shape w14:anchorId="6ABEAA8F" id="Zone de texte 37" o:spid="_x0000_s1036" type="#_x0000_t202" style="position:absolute;margin-left:-48.85pt;margin-top:438.45pt;width:78pt;height:20.4pt;z-index:251658262;visibility:visible;mso-wrap-style:square;mso-width-percent:0;mso-height-percent:0;mso-wrap-distance-left:9pt;mso-wrap-distance-top:0;mso-wrap-distance-right:9pt;mso-wrap-distance-bottom:0;mso-position-horizontal:absolute;mso-position-horizontal-relative:text;mso-position-vertical:absolute;mso-position-vertical-relative:text;mso-width-percent:0;mso-height-percent:0;mso-width-relative:margin;mso-height-relative:margin;v-text-anchor:top" o:gfxdata="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" filled="f" stroked="f" strokeweight=".5pt">
                 <v:textbox>
                   <w:txbxContent>
                     <w:p>
@@ -2978,7 +3224,7 @@
           </mc:Choice>
           <mc:Fallback>
             <w:pict>
-              <v:shape w14:anchorId="21CC3175" id="Zone de texte 27" o:spid="_x0000_s1034" type="#_x0000_t202" style="position:absolute;margin-left:346.9pt;margin-top:29.65pt;width:108pt;height:51pt;z-index:251658257;visibility:visible;mso-wrap-style:square;mso-width-percent:0;mso-height-percent:0;mso-wrap-distance-left:9pt;mso-wrap-distance-top:0;mso-wrap-distance-right:9pt;mso-wrap-distance-bottom:0;mso-position-horizontal:absolute;mso-position-horizontal-relative:text;mso-position-vertical:absolute;mso-position-vertical-relative:text;mso-width-percent:0;mso-height-percent:0;mso-width-relative:margin;mso-height-relative:margin;v-text-anchor:top" o:gfxdata="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" filled="f" stroked="f" strokeweight=".5pt">
+              <v:shape w14:anchorId="21CC3175" id="Zone de texte 27" o:spid="_x0000_s1037" type="#_x0000_t202" style="position:absolute;margin-left:346.9pt;margin-top:29.65pt;width:108pt;height:51pt;z-index:251658257;visibility:visible;mso-wrap-style:square;mso-width-percent:0;mso-height-percent:0;mso-wrap-distance-left:9pt;mso-wrap-distance-top:0;mso-wrap-distance-right:9pt;mso-wrap-distance-bottom:0;mso-position-horizontal:absolute;mso-position-horizontal-relative:text;mso-position-vertical:absolute;mso-position-vertical-relative:text;mso-width-percent:0;mso-height-percent:0;mso-width-relative:margin;mso-height-relative:margin;v-text-anchor:top" o:gfxdata="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" filled="f" stroked="f" strokeweight=".5pt">
                 <v:textbox>
                   <w:txbxContent>
                     <w:p>
@@ -3119,7 +3365,7 @@
           </mc:Choice>
           <mc:Fallback>
             <w:pict>
-              <v:shape w14:anchorId="1F999317" id="Zone de texte 25" o:spid="_x0000_s1035" type="#_x0000_t202" style="position:absolute;margin-left:331.9pt;margin-top:255.4pt;width:119.25pt;height:26.25pt;z-index:251658256;visibility:visible;mso-wrap-style:square;mso-width-percent:0;mso-height-percent:0;mso-wrap-distance-left:9pt;mso-wrap-distance-top:0;mso-wrap-distance-right:9pt;mso-wrap-distance-bottom:0;mso-position-horizontal:absolute;mso-position-horizontal-relative:text;mso-position-vertical:absolute;mso-position-vertical-relative:text;mso-width-percent:0;mso-height-percent:0;mso-width-relative:margin;mso-height-relative:margin;v-text-anchor:top" o:gfxdata="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" filled="f" stroked="f" strokeweight=".5pt">
+              <v:shape w14:anchorId="1F999317" id="Zone de texte 25" o:spid="_x0000_s1038" type="#_x0000_t202" style="position:absolute;margin-left:331.9pt;margin-top:255.4pt;width:119.25pt;height:26.25pt;z-index:251658256;visibility:visible;mso-wrap-style:square;mso-width-percent:0;mso-height-percent:0;mso-wrap-distance-left:9pt;mso-wrap-distance-top:0;mso-wrap-distance-right:9pt;mso-wrap-distance-bottom:0;mso-position-horizontal:absolute;mso-position-horizontal-relative:text;mso-position-vertical:absolute;mso-position-vertical-relative:text;mso-width-percent:0;mso-height-percent:0;mso-width-relative:margin;mso-height-relative:margin;v-text-anchor:top" o:gfxdata="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" filled="f" stroked="f" strokeweight=".5pt">
                 <v:textbox>
                   <w:txbxContent>
                     <w:p>
@@ -3259,7 +3505,7 @@
           </mc:Choice>
           <mc:Fallback>
             <w:pict>
-              <v:shape w14:anchorId="7AFC165F" id="Zone de texte 23" o:spid="_x0000_s1036" type="#_x0000_t202" style="position:absolute;margin-left:49.9pt;margin-top:103.9pt;width:119.25pt;height:41.25pt;z-index:251658254;visibility:visible;mso-wrap-style:square;mso-width-percent:0;mso-height-percent:0;mso-wrap-distance-left:9pt;mso-wrap-distance-top:0;mso-wrap-distance-right:9pt;mso-wrap-distance-bottom:0;mso-position-horizontal:absolute;mso-position-horizontal-relative:text;mso-position-vertical:absolute;mso-position-vertical-relative:text;mso-width-percent:0;mso-height-percent:0;mso-width-relative:margin;mso-height-relative:margin;v-text-anchor:top" o:gfxdata="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" filled="f" stroked="f" strokeweight=".5pt">
+              <v:shape w14:anchorId="7AFC165F" id="Zone de texte 23" o:spid="_x0000_s1039" type="#_x0000_t202" style="position:absolute;margin-left:49.9pt;margin-top:103.9pt;width:119.25pt;height:41.25pt;z-index:251658254;visibility:visible;mso-wrap-style:square;mso-width-percent:0;mso-height-percent:0;mso-wrap-distance-left:9pt;mso-wrap-distance-top:0;mso-wrap-distance-right:9pt;mso-wrap-distance-bottom:0;mso-position-horizontal:absolute;mso-position-horizontal-relative:text;mso-position-vertical:absolute;mso-position-vertical-relative:text;mso-width-percent:0;mso-height-percent:0;mso-width-relative:margin;mso-height-relative:margin;v-text-anchor:top" o:gfxdata="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" filled="f" stroked="f" strokeweight=".5pt">
                 <v:textbox>
                   <w:txbxContent>
                     <w:p>
@@ -3346,7 +3592,7 @@
           </mc:Choice>
           <mc:Fallback>
             <w:pict>
-              <v:shape w14:anchorId="729DCD6B" id="Zone de texte 22" o:spid="_x0000_s1037" type="#_x0000_t202" style="position:absolute;margin-left:619.15pt;margin-top:25.9pt;width:119.25pt;height:26.25pt;z-index:251658253;visibility:visible;mso-wrap-style:square;mso-width-percent:0;mso-height-percent:0;mso-wrap-distance-left:9pt;mso-wrap-distance-top:0;mso-wrap-distance-right:9pt;mso-wrap-distance-bottom:0;mso-position-horizontal:absolute;mso-position-horizontal-relative:text;mso-position-vertical:absolute;mso-position-vertical-relative:text;mso-width-percent:0;mso-height-percent:0;mso-width-relative:margin;mso-height-relative:margin;v-text-anchor:top" o:gfxdata="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" filled="f" stroked="f" strokeweight=".5pt">
+              <v:shape w14:anchorId="729DCD6B" id="Zone de texte 22" o:spid="_x0000_s1040" type="#_x0000_t202" style="position:absolute;margin-left:619.15pt;margin-top:25.9pt;width:119.25pt;height:26.25pt;z-index:251658253;visibility:visible;mso-wrap-style:square;mso-width-percent:0;mso-height-percent:0;mso-wrap-distance-left:9pt;mso-wrap-distance-top:0;mso-wrap-distance-right:9pt;mso-wrap-distance-bottom:0;mso-position-horizontal:absolute;mso-position-horizontal-relative:text;mso-position-vertical:absolute;mso-position-vertical-relative:text;mso-width-percent:0;mso-height-percent:0;mso-width-relative:margin;mso-height-relative:margin;v-text-anchor:top" o:gfxdata="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" filled="f" stroked="f" strokeweight=".5pt">
                 <v:textbox>
                   <w:txbxContent>
                     <w:p>
@@ -3428,7 +3674,7 @@
           </mc:Choice>
           <mc:Fallback>
             <w:pict>
-              <v:shape w14:anchorId="4D46E1F0" id="Zone de texte 21" o:spid="_x0000_s1038" type="#_x0000_t202" style="position:absolute;margin-left:599.65pt;margin-top:279.4pt;width:119.25pt;height:26.25pt;z-index:251658252;visibility:visible;mso-wrap-style:square;mso-width-percent:0;mso-height-percent:0;mso-wrap-distance-left:9pt;mso-wrap-distance-top:0;mso-wrap-distance-right:9pt;mso-wrap-distance-bottom:0;mso-position-horizontal:absolute;mso-position-horizontal-relative:text;mso-position-vertical:absolute;mso-position-vertical-relative:text;mso-width-percent:0;mso-height-percent:0;mso-width-relative:margin;mso-height-relative:margin;v-text-anchor:top" o:gfxdata="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" filled="f" stroked="f" strokeweight=".5pt">
+              <v:shape w14:anchorId="4D46E1F0" id="Zone de texte 21" o:spid="_x0000_s1041" type="#_x0000_t202" style="position:absolute;margin-left:599.65pt;margin-top:279.4pt;width:119.25pt;height:26.25pt;z-index:251658252;visibility:visible;mso-wrap-style:square;mso-width-percent:0;mso-height-percent:0;mso-wrap-distance-left:9pt;mso-wrap-distance-top:0;mso-wrap-distance-right:9pt;mso-wrap-distance-bottom:0;mso-position-horizontal:absolute;mso-position-horizontal-relative:text;mso-position-vertical:absolute;mso-position-vertical-relative:text;mso-width-percent:0;mso-height-percent:0;mso-width-relative:margin;mso-height-relative:margin;v-text-anchor:top" o:gfxdata="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" filled="f" stroked="f" strokeweight=".5pt">
                 <v:textbox>
                   <w:txbxContent>
                     <w:p>

</xml_diff>